<commit_message>
Blog page updated and Creating page Code Updated
</commit_message>
<xml_diff>
--- a/Guide for Creating Page.docx
+++ b/Guide for Creating Page.docx
@@ -1,237 +1,1111 @@
 
 <file path=word/document.xml><?xml version="1.0" encoding="utf-8"?>
-<w:document xmlns:wpc="http://schemas.microsoft.com/office/word/2010/wordprocessingCanvas" xmlns:cx="http://schemas.microsoft.com/office/drawing/2014/chartex" xmlns:cx1="http://schemas.microsoft.com/office/drawing/2015/9/8/chartex" xmlns:cx2="http://schemas.microsoft.com/office/drawing/2015/10/21/chartex" xmlns:cx3="http://schemas.microsoft.com/office/drawing/2016/5/9/chartex" xmlns:cx4="http://schemas.microsoft.com/office/drawing/2016/5/10/chartex" xmlns:cx5="http://schemas.microsoft.com/office/drawing/2016/5/11/chartex" xmlns:cx6="http://schemas.microsoft.com/office/drawing/2016/5/12/chartex" xmlns:cx7="http://schemas.microsoft.com/office/drawing/2016/5/13/chartex" xmlns:cx8="http://schemas.microsoft.com/office/drawing/2016/5/14/chartex" xmlns:mc="http://schemas.openxmlformats.org/markup-compatibility/2006" xmlns:aink="http://schemas.microsoft.com/office/drawing/2016/ink" xmlns:am3d="http://schemas.microsoft.com/office/drawing/2017/model3d" xmlns:o="urn:schemas-microsoft-com:office:office" xmlns:oel="http://schemas.microsoft.com/office/2019/extlst" xmlns:r="http://schemas.openxmlformats.org/officeDocument/2006/relationships" xmlns:m="http://schemas.openxmlformats.org/officeDocument/2006/math" xmlns:v="urn:schemas-microsoft-com:vml" xmlns:wp14="http://schemas.microsoft.com/office/word/2010/wordprocessingDrawing" xmlns:wp="http://schemas.openxmlformats.org/drawingml/2006/wordprocessingDrawing" xmlns:w10="urn:schemas-microsoft-com:office:word" xmlns:w="http://schemas.openxmlformats.org/wordprocessingml/2006/main" xmlns:w14="http://schemas.microsoft.com/office/word/2010/wordml" xmlns:w15="http://schemas.microsoft.com/office/word/2012/wordml" xmlns:w16cex="http://schemas.microsoft.com/office/word/2018/wordml/cex" xmlns:w16cid="http://schemas.microsoft.com/office/word/2016/wordml/cid" xmlns:w16="http://schemas.microsoft.com/office/word/2018/wordml" xmlns:w16sdtdh="http://schemas.microsoft.com/office/word/2020/wordml/sdtdatahash" xmlns:w16se="http://schemas.microsoft.com/office/word/2015/wordml/symex" xmlns:wpg="http://schemas.microsoft.com/office/word/2010/wordprocessingGroup" xmlns:wpi="http://schemas.microsoft.com/office/word/2010/wordprocessingInk" xmlns:wne="http://schemas.microsoft.com/office/word/2006/wordml" xmlns:wps="http://schemas.microsoft.com/office/word/2010/wordprocessingShape" mc:Ignorable="w14 w15 w16se w16cid w16 w16cex w16sdtdh wp14">
+<w:document xmlns:wpc="http://schemas.microsoft.com/office/word/2010/wordprocessingCanvas" xmlns:cx="http://schemas.microsoft.com/office/drawing/2014/chartex" xmlns:cx1="http://schemas.microsoft.com/office/drawing/2015/9/8/chartex" xmlns:cx2="http://schemas.microsoft.com/office/drawing/2015/10/21/chartex" xmlns:cx3="http://schemas.microsoft.com/office/drawing/2016/5/9/chartex" xmlns:cx4="http://schemas.microsoft.com/office/drawing/2016/5/10/chartex" xmlns:cx5="http://schemas.microsoft.com/office/drawing/2016/5/11/chartex" xmlns:cx6="http://schemas.microsoft.com/office/drawing/2016/5/12/chartex" xmlns:cx7="http://schemas.microsoft.com/office/drawing/2016/5/13/chartex" xmlns:cx8="http://schemas.microsoft.com/office/drawing/2016/5/14/chartex" xmlns:mc="http://schemas.openxmlformats.org/markup-compatibility/2006" xmlns:aink="http://schemas.microsoft.com/office/drawing/2016/ink" xmlns:am3d="http://schemas.microsoft.com/office/drawing/2017/model3d" xmlns:o="urn:schemas-microsoft-com:office:office" xmlns:oel="http://schemas.microsoft.com/office/2019/extlst" xmlns:r="http://schemas.openxmlformats.org/officeDocument/2006/relationships" xmlns:m="http://schemas.openxmlformats.org/officeDocument/2006/math" xmlns:v="urn:schemas-microsoft-com:vml" xmlns:wp14="http://schemas.microsoft.com/office/word/2010/wordprocessingDrawing" xmlns:wp="http://schemas.openxmlformats.org/drawingml/2006/wordprocessingDrawing" xmlns:w10="urn:schemas-microsoft-com:office:word" xmlns:w="http://schemas.openxmlformats.org/wordprocessingml/2006/main" xmlns:w14="http://schemas.microsoft.com/office/word/2010/wordml" xmlns:w15="http://schemas.microsoft.com/office/word/2012/wordml" xmlns:w16cex="http://schemas.microsoft.com/office/word/2018/wordml/cex" xmlns:w16cid="http://schemas.microsoft.com/office/word/2016/wordml/cid" xmlns:w16="http://schemas.microsoft.com/office/word/2018/wordml" xmlns:w16du="http://schemas.microsoft.com/office/word/2023/wordml/word16du" xmlns:w16sdtdh="http://schemas.microsoft.com/office/word/2020/wordml/sdtdatahash" xmlns:w16se="http://schemas.microsoft.com/office/word/2015/wordml/symex" xmlns:wpg="http://schemas.microsoft.com/office/word/2010/wordprocessingGroup" xmlns:wpi="http://schemas.microsoft.com/office/word/2010/wordprocessingInk" xmlns:wne="http://schemas.microsoft.com/office/word/2006/wordml" xmlns:wps="http://schemas.microsoft.com/office/word/2010/wordprocessingShape" mc:Ignorable="w14 w15 w16se w16cid w16 w16cex w16sdtdh wp14">
   <w:body>
     <w:p>
-      <w:r>
+      <w:pPr>
+        <w:rPr>
+          <w:b/>
+          <w:bCs/>
+          <w:sz w:val="28"/>
+          <w:szCs w:val="28"/>
+        </w:rPr>
+      </w:pPr>
+      <w:r>
+        <w:rPr>
+          <w:b/>
+          <w:bCs/>
+          <w:sz w:val="28"/>
+          <w:szCs w:val="28"/>
+        </w:rPr>
         <w:t xml:space="preserve">NOTE1: if you need any Tag than just fil that tag and rest you can leave </w:t>
       </w:r>
     </w:p>
     <w:p>
-      <w:r>
-        <w:t>NOTE2: You can also use list tags which is given in every model if your heading_text and text are run out.</w:t>
-      </w:r>
-    </w:p>
-    <w:p>
-      <w:r>
-        <w:t>NOTE3: heading_text and list tag can withstand maximum words of 200.</w:t>
+      <w:pPr>
+        <w:rPr>
+          <w:b/>
+          <w:bCs/>
+          <w:sz w:val="28"/>
+          <w:szCs w:val="28"/>
+        </w:rPr>
+      </w:pPr>
+      <w:r>
+        <w:rPr>
+          <w:b/>
+          <w:bCs/>
+          <w:sz w:val="28"/>
+          <w:szCs w:val="28"/>
+        </w:rPr>
+        <w:t xml:space="preserve">NOTE2: You can also use list tags which is given in every model if your </w:t>
+      </w:r>
+      <w:proofErr w:type="spellStart"/>
+      <w:r>
+        <w:rPr>
+          <w:b/>
+          <w:bCs/>
+          <w:sz w:val="28"/>
+          <w:szCs w:val="28"/>
+        </w:rPr>
+        <w:t>heading_text</w:t>
+      </w:r>
+      <w:proofErr w:type="spellEnd"/>
+      <w:r>
+        <w:rPr>
+          <w:b/>
+          <w:bCs/>
+          <w:sz w:val="28"/>
+          <w:szCs w:val="28"/>
+        </w:rPr>
+        <w:t xml:space="preserve"> and text are run out.</w:t>
+      </w:r>
+    </w:p>
+    <w:p>
+      <w:pPr>
+        <w:rPr>
+          <w:b/>
+          <w:bCs/>
+          <w:sz w:val="28"/>
+          <w:szCs w:val="28"/>
+        </w:rPr>
+      </w:pPr>
+      <w:r>
+        <w:rPr>
+          <w:b/>
+          <w:bCs/>
+          <w:sz w:val="28"/>
+          <w:szCs w:val="28"/>
+        </w:rPr>
+        <w:t xml:space="preserve">NOTE3: </w:t>
+      </w:r>
+      <w:proofErr w:type="spellStart"/>
+      <w:r>
+        <w:rPr>
+          <w:b/>
+          <w:bCs/>
+          <w:sz w:val="28"/>
+          <w:szCs w:val="28"/>
+        </w:rPr>
+        <w:t>heading_text</w:t>
+      </w:r>
+      <w:proofErr w:type="spellEnd"/>
+      <w:r>
+        <w:rPr>
+          <w:b/>
+          <w:bCs/>
+          <w:sz w:val="28"/>
+          <w:szCs w:val="28"/>
+        </w:rPr>
+        <w:t xml:space="preserve"> and list tag can withstand maximum words of 200.</w:t>
       </w:r>
     </w:p>
     <w:p/>
     <w:p>
-      <w:r>
+      <w:pPr>
+        <w:rPr>
+          <w:b/>
+          <w:bCs/>
+        </w:rPr>
+      </w:pPr>
+      <w:r>
+        <w:rPr>
+          <w:b/>
+          <w:bCs/>
+        </w:rPr>
         <w:t>1. Meaning</w:t>
       </w:r>
     </w:p>
+    <w:p>
+      <w:pPr>
+        <w:rPr>
+          <w:b/>
+          <w:bCs/>
+        </w:rPr>
+      </w:pPr>
+      <w:r>
+        <w:rPr>
+          <w:b/>
+          <w:bCs/>
+        </w:rPr>
+        <w:t xml:space="preserve">meaning has total 9 </w:t>
+      </w:r>
+      <w:proofErr w:type="spellStart"/>
+      <w:r>
+        <w:rPr>
+          <w:b/>
+          <w:bCs/>
+        </w:rPr>
+        <w:t>heading_text</w:t>
+      </w:r>
+      <w:proofErr w:type="spellEnd"/>
+      <w:r>
+        <w:rPr>
+          <w:b/>
+          <w:bCs/>
+        </w:rPr>
+        <w:t xml:space="preserve"> tags and 9 text tags while 15 list tags</w:t>
+      </w:r>
+    </w:p>
+    <w:p>
+      <w:r>
+        <w:t xml:space="preserve">First 2 tags are </w:t>
+      </w:r>
+      <w:proofErr w:type="spellStart"/>
+      <w:r>
+        <w:t>heading_</w:t>
+      </w:r>
+      <w:proofErr w:type="gramStart"/>
+      <w:r>
+        <w:t>text</w:t>
+      </w:r>
+      <w:proofErr w:type="spellEnd"/>
+      <w:r>
+        <w:t xml:space="preserve">  are</w:t>
+      </w:r>
+      <w:proofErr w:type="gramEnd"/>
+      <w:r>
+        <w:t xml:space="preserve"> placed with their corresponding text tag</w:t>
+      </w:r>
+    </w:p>
+    <w:p>
+      <w:proofErr w:type="gramStart"/>
+      <w:r>
+        <w:t>Than</w:t>
+      </w:r>
+      <w:proofErr w:type="gramEnd"/>
+      <w:r>
+        <w:t xml:space="preserve"> all other remaining </w:t>
+      </w:r>
+      <w:proofErr w:type="spellStart"/>
+      <w:r>
+        <w:t>heading_text</w:t>
+      </w:r>
+      <w:proofErr w:type="spellEnd"/>
+      <w:r>
+        <w:t xml:space="preserve"> and text are placed one after the another</w:t>
+      </w:r>
+    </w:p>
+    <w:p>
+      <w:proofErr w:type="gramStart"/>
+      <w:r>
+        <w:t>Than</w:t>
+      </w:r>
+      <w:proofErr w:type="gramEnd"/>
+      <w:r>
+        <w:t xml:space="preserve"> image tag is placed.</w:t>
+      </w:r>
+    </w:p>
+    <w:p>
+      <w:r>
+        <w:t>1-5 list showed in 1st column</w:t>
+      </w:r>
+    </w:p>
+    <w:p>
+      <w:r>
+        <w:t>5-10 list showed in 2nd column</w:t>
+      </w:r>
+    </w:p>
+    <w:p>
+      <w:r>
+        <w:t>11-15 list showed in 3rd column</w:t>
+      </w:r>
+    </w:p>
+    <w:p>
+      <w:pPr>
+        <w:rPr>
+          <w:b/>
+          <w:bCs/>
+        </w:rPr>
+      </w:pPr>
+      <w:r>
+        <w:rPr>
+          <w:b/>
+          <w:bCs/>
+        </w:rPr>
+        <w:t xml:space="preserve">Note: </w:t>
+      </w:r>
+      <w:r>
+        <w:rPr>
+          <w:b/>
+          <w:bCs/>
+        </w:rPr>
+        <w:t xml:space="preserve"> list tag </w:t>
+      </w:r>
+      <w:proofErr w:type="gramStart"/>
+      <w:r>
+        <w:rPr>
+          <w:b/>
+          <w:bCs/>
+        </w:rPr>
+        <w:t>are</w:t>
+      </w:r>
+      <w:proofErr w:type="gramEnd"/>
+      <w:r>
+        <w:rPr>
+          <w:b/>
+          <w:bCs/>
+        </w:rPr>
+        <w:t xml:space="preserve"> placed after all text and </w:t>
+      </w:r>
+      <w:proofErr w:type="spellStart"/>
+      <w:r>
+        <w:rPr>
+          <w:b/>
+          <w:bCs/>
+        </w:rPr>
+        <w:t>heading_text</w:t>
+      </w:r>
+      <w:proofErr w:type="spellEnd"/>
+      <w:r>
+        <w:rPr>
+          <w:b/>
+          <w:bCs/>
+        </w:rPr>
+        <w:t xml:space="preserve"> tags</w:t>
+      </w:r>
+    </w:p>
     <w:p/>
     <w:p>
-      <w:r>
-        <w:t>1st tag is heading_text</w:t>
+      <w:pPr>
+        <w:rPr>
+          <w:b/>
+          <w:bCs/>
+        </w:rPr>
+      </w:pPr>
+      <w:r>
+        <w:rPr>
+          <w:b/>
+          <w:bCs/>
+        </w:rPr>
+        <w:t>2.Minimum requirement</w:t>
+      </w:r>
+    </w:p>
+    <w:p>
+      <w:pPr>
+        <w:rPr>
+          <w:b/>
+          <w:bCs/>
+        </w:rPr>
+      </w:pPr>
+      <w:r>
+        <w:t xml:space="preserve">minimum requirement has </w:t>
+      </w:r>
+      <w:r>
+        <w:rPr>
+          <w:b/>
+          <w:bCs/>
+        </w:rPr>
+        <w:t xml:space="preserve">4 </w:t>
+      </w:r>
+      <w:proofErr w:type="spellStart"/>
+      <w:r>
+        <w:rPr>
+          <w:b/>
+          <w:bCs/>
+        </w:rPr>
+        <w:t>heading_text</w:t>
+      </w:r>
+      <w:proofErr w:type="spellEnd"/>
+      <w:r>
+        <w:rPr>
+          <w:b/>
+          <w:bCs/>
+        </w:rPr>
+        <w:t xml:space="preserve"> 6 text tags</w:t>
+      </w:r>
+    </w:p>
+    <w:p>
+      <w:pPr>
+        <w:rPr>
+          <w:b/>
+          <w:bCs/>
+        </w:rPr>
+      </w:pPr>
+      <w:r>
+        <w:rPr>
+          <w:b/>
+          <w:bCs/>
+        </w:rPr>
+        <w:t xml:space="preserve">first 4 are </w:t>
+      </w:r>
+      <w:proofErr w:type="spellStart"/>
+      <w:r>
+        <w:rPr>
+          <w:b/>
+          <w:bCs/>
+        </w:rPr>
+        <w:t>heading_text</w:t>
+      </w:r>
+      <w:proofErr w:type="spellEnd"/>
+      <w:r>
+        <w:rPr>
+          <w:b/>
+          <w:bCs/>
+        </w:rPr>
+        <w:t xml:space="preserve"> and their corresponding text tag</w:t>
+      </w:r>
+      <w:r>
+        <w:rPr>
+          <w:b/>
+          <w:bCs/>
+        </w:rPr>
+        <w:t>,</w:t>
+      </w:r>
+    </w:p>
+    <w:p>
+      <w:r>
+        <w:rPr>
+          <w:b/>
+          <w:bCs/>
+        </w:rPr>
+        <w:t>1 im</w:t>
+      </w:r>
+      <w:r>
+        <w:rPr>
+          <w:b/>
+          <w:bCs/>
+        </w:rPr>
+        <w:t>a</w:t>
+      </w:r>
+      <w:r>
+        <w:rPr>
+          <w:b/>
+          <w:bCs/>
+        </w:rPr>
+        <w:t>g</w:t>
+      </w:r>
+      <w:r>
+        <w:rPr>
+          <w:b/>
+          <w:bCs/>
+        </w:rPr>
+        <w:t>e</w:t>
+      </w:r>
+      <w:r>
+        <w:rPr>
+          <w:b/>
+          <w:bCs/>
+        </w:rPr>
+        <w:t xml:space="preserve"> tag which is placed afte</w:t>
+      </w:r>
+      <w:r>
+        <w:rPr>
+          <w:b/>
+          <w:bCs/>
+        </w:rPr>
+        <w:t>r that</w:t>
+      </w:r>
+    </w:p>
+    <w:p>
+      <w:pPr>
+        <w:rPr>
+          <w:b/>
+          <w:bCs/>
+        </w:rPr>
+      </w:pPr>
+      <w:r>
+        <w:rPr>
+          <w:b/>
+          <w:bCs/>
+        </w:rPr>
+        <w:t>15 list tag placed after 4th text tags</w:t>
+      </w:r>
+    </w:p>
+    <w:p>
+      <w:r>
+        <w:t>1-5 list showed in 1st column</w:t>
+      </w:r>
+    </w:p>
+    <w:p>
+      <w:r>
+        <w:t>5-10 list showed in 2nd column</w:t>
+      </w:r>
+    </w:p>
+    <w:p>
+      <w:r>
+        <w:t>11-15 list showed in 3rd column</w:t>
+      </w:r>
+    </w:p>
+    <w:p>
+      <w:r>
+        <w:t xml:space="preserve">2 text </w:t>
+      </w:r>
+      <w:proofErr w:type="spellStart"/>
+      <w:r>
+        <w:t>tagsa</w:t>
+      </w:r>
+      <w:proofErr w:type="spellEnd"/>
+      <w:r>
+        <w:t xml:space="preserve"> are </w:t>
+      </w:r>
+      <w:proofErr w:type="spellStart"/>
+      <w:r>
+        <w:t>kepts</w:t>
+      </w:r>
+      <w:proofErr w:type="spellEnd"/>
+      <w:r>
+        <w:t xml:space="preserve"> after list </w:t>
+      </w:r>
+      <w:proofErr w:type="spellStart"/>
+      <w:r>
+        <w:t>i.e</w:t>
+      </w:r>
+      <w:proofErr w:type="spellEnd"/>
+      <w:r>
+        <w:t xml:space="preserve"> 5 and 6 text</w:t>
       </w:r>
     </w:p>
     <w:p/>
     <w:p>
-      <w:r>
-        <w:t xml:space="preserve">2nd tag is Text1 </w:t>
+      <w:pPr>
+        <w:rPr>
+          <w:b/>
+          <w:bCs/>
+        </w:rPr>
+      </w:pPr>
+      <w:r>
+        <w:rPr>
+          <w:b/>
+          <w:bCs/>
+        </w:rPr>
+        <w:t>3.benefit</w:t>
+      </w:r>
+    </w:p>
+    <w:p>
+      <w:pPr>
+        <w:rPr>
+          <w:b/>
+          <w:bCs/>
+        </w:rPr>
+      </w:pPr>
+      <w:r>
+        <w:rPr>
+          <w:b/>
+          <w:bCs/>
+        </w:rPr>
+        <w:t xml:space="preserve">first 4 </w:t>
+      </w:r>
+      <w:proofErr w:type="spellStart"/>
+      <w:r>
+        <w:rPr>
+          <w:b/>
+          <w:bCs/>
+        </w:rPr>
+        <w:t>heading_text</w:t>
+      </w:r>
+      <w:proofErr w:type="spellEnd"/>
+      <w:r>
+        <w:rPr>
+          <w:b/>
+          <w:bCs/>
+        </w:rPr>
+        <w:t xml:space="preserve"> tag and text are same while text5 to text9 tags are after that</w:t>
+      </w:r>
+    </w:p>
+    <w:p>
+      <w:pPr>
+        <w:rPr>
+          <w:b/>
+          <w:bCs/>
+        </w:rPr>
+      </w:pPr>
+      <w:r>
+        <w:rPr>
+          <w:b/>
+          <w:bCs/>
+        </w:rPr>
+        <w:t xml:space="preserve">image tag after </w:t>
+      </w:r>
+      <w:r>
+        <w:rPr>
+          <w:b/>
+          <w:bCs/>
+        </w:rPr>
+        <w:t>these</w:t>
+      </w:r>
+    </w:p>
+    <w:p>
+      <w:pPr>
+        <w:rPr>
+          <w:b/>
+          <w:bCs/>
+        </w:rPr>
+      </w:pPr>
+      <w:r>
+        <w:rPr>
+          <w:b/>
+          <w:bCs/>
+        </w:rPr>
+        <w:t>17 list tags are there after text9</w:t>
+      </w:r>
+    </w:p>
+    <w:p>
+      <w:r>
+        <w:t>1-5 list showed in 1st column</w:t>
+      </w:r>
+    </w:p>
+    <w:p>
+      <w:r>
+        <w:t>5-10 list showed in 2nd column</w:t>
+      </w:r>
+    </w:p>
+    <w:p>
+      <w:r>
+        <w:lastRenderedPageBreak/>
+        <w:t>11-17 list showed in 3rd column</w:t>
       </w:r>
     </w:p>
     <w:p/>
     <w:p>
-      <w:r>
-        <w:t xml:space="preserve">3rd tage heading_text2 </w:t>
+      <w:pPr>
+        <w:rPr>
+          <w:b/>
+          <w:bCs/>
+        </w:rPr>
+      </w:pPr>
+      <w:r>
+        <w:rPr>
+          <w:b/>
+          <w:bCs/>
+        </w:rPr>
+        <w:t>4. Document required</w:t>
+      </w:r>
+    </w:p>
+    <w:p>
+      <w:pPr>
+        <w:rPr>
+          <w:i/>
+          <w:iCs/>
+          <w:u w:val="single"/>
+        </w:rPr>
+      </w:pPr>
+      <w:proofErr w:type="spellStart"/>
+      <w:r>
+        <w:rPr>
+          <w:i/>
+          <w:iCs/>
+          <w:u w:val="single"/>
+        </w:rPr>
+        <w:t>Heading_text</w:t>
+      </w:r>
+      <w:proofErr w:type="spellEnd"/>
+      <w:r>
+        <w:rPr>
+          <w:i/>
+          <w:iCs/>
+          <w:u w:val="single"/>
+        </w:rPr>
+        <w:t xml:space="preserve"> 1,2,3 </w:t>
+      </w:r>
+      <w:proofErr w:type="gramStart"/>
+      <w:r>
+        <w:rPr>
+          <w:i/>
+          <w:iCs/>
+          <w:u w:val="single"/>
+        </w:rPr>
+        <w:t>are</w:t>
+      </w:r>
+      <w:proofErr w:type="gramEnd"/>
+      <w:r>
+        <w:rPr>
+          <w:i/>
+          <w:iCs/>
+          <w:u w:val="single"/>
+        </w:rPr>
+        <w:t xml:space="preserve"> kept and text are kept corresponding to each other.</w:t>
+      </w:r>
+    </w:p>
+    <w:p>
+      <w:pPr>
+        <w:rPr>
+          <w:i/>
+          <w:iCs/>
+          <w:u w:val="single"/>
+        </w:rPr>
+      </w:pPr>
+      <w:proofErr w:type="gramStart"/>
+      <w:r>
+        <w:rPr>
+          <w:i/>
+          <w:iCs/>
+          <w:u w:val="single"/>
+        </w:rPr>
+        <w:t>Than</w:t>
+      </w:r>
+      <w:proofErr w:type="gramEnd"/>
+      <w:r>
+        <w:rPr>
+          <w:i/>
+          <w:iCs/>
+          <w:u w:val="single"/>
+        </w:rPr>
+        <w:t xml:space="preserve"> Text4,5 are kept </w:t>
+      </w:r>
+    </w:p>
+    <w:p>
+      <w:pPr>
+        <w:rPr>
+          <w:i/>
+          <w:iCs/>
+          <w:u w:val="single"/>
+        </w:rPr>
+      </w:pPr>
+      <w:r>
+        <w:rPr>
+          <w:i/>
+          <w:iCs/>
+          <w:u w:val="single"/>
+        </w:rPr>
+        <w:t>After that heading_text4 is kept in that corresponding text6 is kept</w:t>
+      </w:r>
+    </w:p>
+    <w:p>
+      <w:pPr>
+        <w:rPr>
+          <w:b/>
+          <w:bCs/>
+        </w:rPr>
+      </w:pPr>
+      <w:r>
+        <w:rPr>
+          <w:b/>
+          <w:bCs/>
+        </w:rPr>
+        <w:t xml:space="preserve">image tag after </w:t>
+      </w:r>
+      <w:r>
+        <w:rPr>
+          <w:b/>
+          <w:bCs/>
+        </w:rPr>
+        <w:t>these</w:t>
+      </w:r>
+    </w:p>
+    <w:p>
+      <w:r>
+        <w:t xml:space="preserve">1-10 list showed in 1st column </w:t>
+      </w:r>
+    </w:p>
+    <w:p>
+      <w:r>
+        <w:t>11-20 list showed in 2nd column</w:t>
+      </w:r>
+    </w:p>
+    <w:p>
+      <w:r>
+        <w:t>21-30 list showed in 3rd column</w:t>
+      </w:r>
+    </w:p>
+    <w:p>
+      <w:r>
+        <w:t>31-40 list is like to do types</w:t>
+      </w:r>
+    </w:p>
+    <w:p>
+      <w:r>
+        <w:t>41-50 list is like to do types</w:t>
       </w:r>
     </w:p>
     <w:p/>
     <w:p>
-      <w:r>
-        <w:t xml:space="preserve">4th tag Text2 </w:t>
+      <w:pPr>
+        <w:rPr>
+          <w:b/>
+          <w:bCs/>
+        </w:rPr>
+      </w:pPr>
+      <w:r>
+        <w:rPr>
+          <w:b/>
+          <w:bCs/>
+        </w:rPr>
+        <w:t>5.Incorporation</w:t>
+      </w:r>
+    </w:p>
+    <w:p>
+      <w:r>
+        <w:t xml:space="preserve">first 4 </w:t>
+      </w:r>
+      <w:proofErr w:type="spellStart"/>
+      <w:r>
+        <w:t>heading_text</w:t>
+      </w:r>
+      <w:proofErr w:type="spellEnd"/>
+      <w:r>
+        <w:t xml:space="preserve"> and text are one after the other</w:t>
+      </w:r>
+    </w:p>
+    <w:p>
+      <w:r>
+        <w:t xml:space="preserve">than </w:t>
+      </w:r>
+      <w:r>
+        <w:t xml:space="preserve">after that </w:t>
+      </w:r>
+      <w:r>
+        <w:t xml:space="preserve">text5 and text6 </w:t>
+      </w:r>
+      <w:r>
+        <w:t>are</w:t>
+      </w:r>
+      <w:r>
+        <w:t xml:space="preserve"> kept</w:t>
+      </w:r>
+    </w:p>
+    <w:p>
+      <w:pPr>
+        <w:rPr>
+          <w:b/>
+          <w:bCs/>
+        </w:rPr>
+      </w:pPr>
+      <w:r>
+        <w:rPr>
+          <w:b/>
+          <w:bCs/>
+        </w:rPr>
+        <w:t xml:space="preserve">image tag after </w:t>
+      </w:r>
+      <w:r>
+        <w:rPr>
+          <w:b/>
+          <w:bCs/>
+        </w:rPr>
+        <w:t>these</w:t>
+      </w:r>
+    </w:p>
+    <w:p>
+      <w:r>
+        <w:t xml:space="preserve">1-10 list showed in 1st column </w:t>
       </w:r>
     </w:p>
     <w:p/>
     <w:p>
-      <w:r>
-        <w:t xml:space="preserve">5th Tag is Img tag </w:t>
+      <w:pPr>
+        <w:rPr>
+          <w:b/>
+          <w:bCs/>
+        </w:rPr>
+      </w:pPr>
+      <w:r>
+        <w:rPr>
+          <w:b/>
+          <w:bCs/>
+        </w:rPr>
+        <w:t>6. Compliance</w:t>
+      </w:r>
+    </w:p>
+    <w:p>
+      <w:r>
+        <w:t xml:space="preserve">first 4 </w:t>
+      </w:r>
+      <w:proofErr w:type="spellStart"/>
+      <w:r>
+        <w:t>heading_text</w:t>
+      </w:r>
+      <w:proofErr w:type="spellEnd"/>
+      <w:r>
+        <w:t xml:space="preserve"> and text are one after the other</w:t>
+      </w:r>
+    </w:p>
+    <w:p>
+      <w:r>
+        <w:t xml:space="preserve">than text5 and text6 is </w:t>
+      </w:r>
+      <w:proofErr w:type="spellStart"/>
+      <w:r>
+        <w:t>kepts</w:t>
+      </w:r>
+      <w:proofErr w:type="spellEnd"/>
+    </w:p>
+    <w:p>
+      <w:pPr>
+        <w:rPr>
+          <w:b/>
+          <w:bCs/>
+        </w:rPr>
+      </w:pPr>
+      <w:r>
+        <w:rPr>
+          <w:b/>
+          <w:bCs/>
+        </w:rPr>
+        <w:t xml:space="preserve">image tag after </w:t>
+      </w:r>
+      <w:r>
+        <w:rPr>
+          <w:b/>
+          <w:bCs/>
+        </w:rPr>
+        <w:t>these</w:t>
+      </w:r>
+    </w:p>
+    <w:p>
+      <w:r>
+        <w:t>1-12 list showed in 1st column</w:t>
+      </w:r>
+    </w:p>
+    <w:p>
+      <w:r>
+        <w:t xml:space="preserve">12-25 list showed in 2nd column </w:t>
       </w:r>
     </w:p>
     <w:p/>
     <w:p>
-      <w:r>
-        <w:t xml:space="preserve">6st tag is heading_text3 </w:t>
+      <w:pPr>
+        <w:rPr>
+          <w:b/>
+          <w:bCs/>
+        </w:rPr>
+      </w:pPr>
+      <w:r>
+        <w:rPr>
+          <w:b/>
+          <w:bCs/>
+        </w:rPr>
+        <w:t>7.Closure</w:t>
+      </w:r>
+    </w:p>
+    <w:p>
+      <w:r>
+        <w:t xml:space="preserve">first 4 </w:t>
+      </w:r>
+      <w:proofErr w:type="spellStart"/>
+      <w:r>
+        <w:t>heading_text</w:t>
+      </w:r>
+      <w:proofErr w:type="spellEnd"/>
+      <w:r>
+        <w:t xml:space="preserve"> and text are one after the other</w:t>
+      </w:r>
+    </w:p>
+    <w:p>
+      <w:r>
+        <w:t xml:space="preserve">than text5 and text6 is </w:t>
+      </w:r>
+      <w:proofErr w:type="spellStart"/>
+      <w:r>
+        <w:t>kepts</w:t>
+      </w:r>
+      <w:proofErr w:type="spellEnd"/>
+    </w:p>
+    <w:p>
+      <w:pPr>
+        <w:rPr>
+          <w:b/>
+          <w:bCs/>
+        </w:rPr>
+      </w:pPr>
+      <w:r>
+        <w:rPr>
+          <w:b/>
+          <w:bCs/>
+        </w:rPr>
+        <w:t xml:space="preserve">image tag after </w:t>
+      </w:r>
+      <w:r>
+        <w:rPr>
+          <w:b/>
+          <w:bCs/>
+        </w:rPr>
+        <w:t>these</w:t>
+      </w:r>
+    </w:p>
+    <w:p>
+      <w:r>
+        <w:t xml:space="preserve">1-10 list showed in 1st column </w:t>
       </w:r>
     </w:p>
     <w:p/>
     <w:p>
-      <w:r>
-        <w:t>7th tag is Text3</w:t>
+      <w:pPr>
+        <w:rPr>
+          <w:b/>
+          <w:bCs/>
+          <w:u w:val="single"/>
+        </w:rPr>
+      </w:pPr>
+      <w:r>
+        <w:rPr>
+          <w:b/>
+          <w:bCs/>
+          <w:u w:val="single"/>
+        </w:rPr>
+        <w:t>8. Step Wise Procedure</w:t>
+      </w:r>
+    </w:p>
+    <w:p>
+      <w:pPr>
+        <w:rPr>
+          <w:b/>
+          <w:bCs/>
+        </w:rPr>
+      </w:pPr>
+      <w:r>
+        <w:rPr>
+          <w:b/>
+          <w:bCs/>
+        </w:rPr>
+        <w:t xml:space="preserve">first is </w:t>
+      </w:r>
+      <w:proofErr w:type="spellStart"/>
+      <w:r>
+        <w:rPr>
+          <w:b/>
+          <w:bCs/>
+        </w:rPr>
+        <w:t>heading_text</w:t>
+      </w:r>
+      <w:proofErr w:type="spellEnd"/>
+      <w:r>
+        <w:rPr>
+          <w:b/>
+          <w:bCs/>
+        </w:rPr>
+        <w:t xml:space="preserve"> and text</w:t>
+      </w:r>
+    </w:p>
+    <w:p>
+      <w:proofErr w:type="spellStart"/>
+      <w:r>
+        <w:t>than</w:t>
+      </w:r>
+      <w:proofErr w:type="spellEnd"/>
+      <w:r>
+        <w:t xml:space="preserve"> there is step1-10 </w:t>
+      </w:r>
+      <w:r>
+        <w:t>are kept with</w:t>
+      </w:r>
+      <w:r>
+        <w:t xml:space="preserve"> there corresponding answers are placed</w:t>
+      </w:r>
+    </w:p>
+    <w:p>
+      <w:pPr>
+        <w:rPr>
+          <w:b/>
+          <w:bCs/>
+        </w:rPr>
+      </w:pPr>
+      <w:r>
+        <w:rPr>
+          <w:b/>
+          <w:bCs/>
+        </w:rPr>
+        <w:t xml:space="preserve">and now second </w:t>
+      </w:r>
+      <w:proofErr w:type="spellStart"/>
+      <w:r>
+        <w:rPr>
+          <w:b/>
+          <w:bCs/>
+        </w:rPr>
+        <w:t>heading_text</w:t>
+      </w:r>
+      <w:proofErr w:type="spellEnd"/>
+      <w:r>
+        <w:rPr>
+          <w:b/>
+          <w:bCs/>
+        </w:rPr>
+        <w:t xml:space="preserve"> and text is placed </w:t>
+      </w:r>
+    </w:p>
+    <w:p>
+      <w:r>
+        <w:t>1-12 list showed in 1st column</w:t>
+      </w:r>
+    </w:p>
+    <w:p>
+      <w:r>
+        <w:t xml:space="preserve">12-25 list showed in 2nd column </w:t>
       </w:r>
     </w:p>
     <w:p/>
     <w:p>
-      <w:r>
-        <w:t xml:space="preserve">8th tage heading_text4 </w:t>
-      </w:r>
-    </w:p>
-    <w:p/>
-    <w:p>
-      <w:r>
-        <w:t xml:space="preserve">9th tag Text4 </w:t>
-      </w:r>
-    </w:p>
-    <w:p/>
-    <w:p>
-      <w:r>
-        <w:t>and so on</w:t>
-      </w:r>
-    </w:p>
-    <w:p/>
-    <w:p>
-      <w:r>
-        <w:t>meaning has total 9 heading_text tags and 9 text tags while 15 list tags</w:t>
-      </w:r>
-    </w:p>
-    <w:p>
-      <w:r>
-        <w:t>1-5 list showed in 1st column</w:t>
-      </w:r>
-    </w:p>
-    <w:p>
-      <w:r>
-        <w:t>5-10 list showed in 2nd column</w:t>
-      </w:r>
-    </w:p>
-    <w:p>
-      <w:r>
-        <w:t>11-15 list showed in 3rd column</w:t>
-      </w:r>
-    </w:p>
-    <w:p>
-      <w:r>
-        <w:lastRenderedPageBreak/>
-        <w:t>for list tag to are placed after all text and heading_text tags</w:t>
-      </w:r>
-    </w:p>
-    <w:p/>
-    <w:p>
-      <w:r>
-        <w:t>2.Minimum requirement</w:t>
-      </w:r>
-    </w:p>
-    <w:p/>
-    <w:p>
-      <w:r>
-        <w:t xml:space="preserve">minimum requirement has </w:t>
-      </w:r>
-    </w:p>
-    <w:p>
-      <w:r>
-        <w:t>4 heading_text</w:t>
-      </w:r>
-    </w:p>
-    <w:p>
-      <w:r>
-        <w:t>6 text tags</w:t>
-      </w:r>
-    </w:p>
-    <w:p>
-      <w:r>
-        <w:t>1 img tag which is placed after 3rd heading_text , text tags</w:t>
-      </w:r>
-    </w:p>
-    <w:p>
-      <w:r>
-        <w:t>15 list tag placed after 4th heading_text , text tags</w:t>
-      </w:r>
-    </w:p>
-    <w:p>
-      <w:r>
-        <w:t>1-5 list showed in 1st column</w:t>
-      </w:r>
-    </w:p>
-    <w:p>
-      <w:r>
-        <w:t>5-10 list showed in 2nd column</w:t>
-      </w:r>
-    </w:p>
-    <w:p>
-      <w:r>
-        <w:t>11-15 list showed in 3rd column</w:t>
-      </w:r>
-    </w:p>
-    <w:p>
-      <w:r>
-        <w:t>2 text tagsa are kepts after list i.e 5 and 6 text</w:t>
-      </w:r>
-    </w:p>
-    <w:p/>
-    <w:p>
-      <w:r>
-        <w:t>3.benefit</w:t>
-      </w:r>
-    </w:p>
-    <w:p>
-      <w:r>
-        <w:t>first 4 heading_text tag and text are same while text5 to text9 tags are after that</w:t>
-      </w:r>
-    </w:p>
-    <w:p>
-      <w:r>
-        <w:t>image tag after text2</w:t>
-      </w:r>
-    </w:p>
-    <w:p>
-      <w:r>
-        <w:t>17 list tags are there after text9</w:t>
-      </w:r>
-    </w:p>
-    <w:p>
-      <w:r>
-        <w:t>1-5 list showed in 1st column</w:t>
-      </w:r>
-    </w:p>
-    <w:p>
-      <w:r>
-        <w:t>5-10 list showed in 2nd column</w:t>
-      </w:r>
-    </w:p>
-    <w:p>
-      <w:r>
-        <w:t>11-17 list showed in 3rd column</w:t>
-      </w:r>
-    </w:p>
-    <w:p/>
-    <w:p>
-      <w:r>
-        <w:t>4. Document required</w:t>
-      </w:r>
-    </w:p>
-    <w:p>
-      <w:r>
-        <w:t>all heading_text are normal</w:t>
-      </w:r>
-    </w:p>
-    <w:p>
-      <w:r>
-        <w:t>while 1st and 2nd text are normal text placed 1st in format</w:t>
-      </w:r>
-    </w:p>
-    <w:p>
-      <w:r>
-        <w:t>heading_text, text, heading_text2,text2,heading_text3</w:t>
-      </w:r>
-    </w:p>
-    <w:p>
-      <w:r>
-        <w:t>than after green text are placed in 3,4,5 text</w:t>
-      </w:r>
-    </w:p>
-    <w:p>
-      <w:r>
-        <w:t>heading_text4 is kept after 5</w:t>
-      </w:r>
-    </w:p>
-    <w:p>
-      <w:r>
-        <w:t>and than  text6 is normal kept after heading_text4</w:t>
+      <w:pPr>
+        <w:rPr>
+          <w:b/>
+          <w:bCs/>
+        </w:rPr>
+      </w:pPr>
+      <w:r>
+        <w:rPr>
+          <w:b/>
+          <w:bCs/>
+        </w:rPr>
+        <w:t>9.FAQ</w:t>
+      </w:r>
+    </w:p>
+    <w:p>
+      <w:pPr>
+        <w:rPr>
+          <w:b/>
+          <w:bCs/>
+        </w:rPr>
+      </w:pPr>
+      <w:r>
+        <w:rPr>
+          <w:b/>
+          <w:bCs/>
+        </w:rPr>
+        <w:t xml:space="preserve">first </w:t>
+      </w:r>
+      <w:proofErr w:type="spellStart"/>
+      <w:r>
+        <w:rPr>
+          <w:b/>
+          <w:bCs/>
+        </w:rPr>
+        <w:t>heading_text</w:t>
+      </w:r>
+      <w:proofErr w:type="spellEnd"/>
+      <w:r>
+        <w:rPr>
+          <w:b/>
+          <w:bCs/>
+        </w:rPr>
+        <w:t xml:space="preserve"> and heading_text2 are placed</w:t>
+      </w:r>
+    </w:p>
+    <w:p>
+      <w:pPr>
+        <w:rPr>
+          <w:b/>
+          <w:bCs/>
+        </w:rPr>
+      </w:pPr>
+      <w:r>
+        <w:rPr>
+          <w:b/>
+          <w:bCs/>
+        </w:rPr>
+        <w:t>than all question and answers are placed</w:t>
+      </w:r>
+      <w:r>
+        <w:rPr>
+          <w:b/>
+          <w:bCs/>
+        </w:rPr>
+        <w:t xml:space="preserve"> </w:t>
+      </w:r>
+      <w:proofErr w:type="spellStart"/>
+      <w:r>
+        <w:rPr>
+          <w:b/>
+          <w:bCs/>
+        </w:rPr>
+        <w:t>i.e</w:t>
+      </w:r>
+      <w:proofErr w:type="spellEnd"/>
+      <w:r>
+        <w:rPr>
+          <w:b/>
+          <w:bCs/>
+        </w:rPr>
+        <w:t xml:space="preserve"> all question1 to 7 with their corresponding answers are kept.</w:t>
       </w:r>
     </w:p>
     <w:p>
@@ -241,148 +1115,6 @@
     </w:p>
     <w:p>
       <w:r>
-        <w:t>11-20 list showed in 2nd column</w:t>
-      </w:r>
-    </w:p>
-    <w:p>
-      <w:r>
-        <w:lastRenderedPageBreak/>
-        <w:t>21-30 list showed in 3rd column</w:t>
-      </w:r>
-    </w:p>
-    <w:p>
-      <w:r>
-        <w:t>31-40 list is like to do types</w:t>
-      </w:r>
-    </w:p>
-    <w:p>
-      <w:r>
-        <w:t>41-50 list is like to do types</w:t>
-      </w:r>
-    </w:p>
-    <w:p/>
-    <w:p>
-      <w:r>
-        <w:t>5.Incorporation</w:t>
-      </w:r>
-    </w:p>
-    <w:p>
-      <w:r>
-        <w:t>first 4 heading_text and text are one after the other</w:t>
-      </w:r>
-    </w:p>
-    <w:p>
-      <w:r>
-        <w:t>than text5 and text6 is kepts</w:t>
-      </w:r>
-    </w:p>
-    <w:p>
-      <w:r>
-        <w:t xml:space="preserve">1-10 list showed in 1st column </w:t>
-      </w:r>
-    </w:p>
-    <w:p/>
-    <w:p>
-      <w:r>
-        <w:t>6. Compliance</w:t>
-      </w:r>
-    </w:p>
-    <w:p>
-      <w:r>
-        <w:t>first 4 heading_text and text are one after the other</w:t>
-      </w:r>
-    </w:p>
-    <w:p>
-      <w:r>
-        <w:t>than text5 and text6 is kepts</w:t>
-      </w:r>
-    </w:p>
-    <w:p>
-      <w:r>
-        <w:t>1-12 list showed in 1st column</w:t>
-      </w:r>
-    </w:p>
-    <w:p>
-      <w:r>
-        <w:t xml:space="preserve">12-25 list showed in 2nd column </w:t>
-      </w:r>
-    </w:p>
-    <w:p/>
-    <w:p>
-      <w:r>
-        <w:t>7.Closure</w:t>
-      </w:r>
-    </w:p>
-    <w:p>
-      <w:r>
-        <w:t>first 4 heading_text and text are one after the other</w:t>
-      </w:r>
-    </w:p>
-    <w:p>
-      <w:r>
-        <w:t>than text5 and text6 is kepts</w:t>
-      </w:r>
-    </w:p>
-    <w:p>
-      <w:r>
-        <w:t xml:space="preserve">1-10 list showed in 1st column </w:t>
-      </w:r>
-    </w:p>
-    <w:p/>
-    <w:p>
-      <w:r>
-        <w:t>8. Step Wise Procedure</w:t>
-      </w:r>
-    </w:p>
-    <w:p>
-      <w:r>
-        <w:t>first is heading_text and text</w:t>
-      </w:r>
-    </w:p>
-    <w:p>
-      <w:r>
-        <w:t>than there is step1-10 and there corresponding answers are placed</w:t>
-      </w:r>
-    </w:p>
-    <w:p>
-      <w:r>
-        <w:t xml:space="preserve">and now second heading_text and text is placed </w:t>
-      </w:r>
-    </w:p>
-    <w:p>
-      <w:r>
-        <w:t>1-12 list showed in 1st column</w:t>
-      </w:r>
-    </w:p>
-    <w:p>
-      <w:r>
-        <w:t xml:space="preserve">12-25 list showed in 2nd column </w:t>
-      </w:r>
-    </w:p>
-    <w:p/>
-    <w:p>
-      <w:r>
-        <w:t>9.FAQ</w:t>
-      </w:r>
-    </w:p>
-    <w:p>
-      <w:r>
-        <w:t>first heading_text and heading_text2 are placed</w:t>
-      </w:r>
-    </w:p>
-    <w:p>
-      <w:r>
-        <w:t>than all question and answers are placed</w:t>
-      </w:r>
-    </w:p>
-    <w:p>
-      <w:r>
-        <w:t xml:space="preserve">1-10 list showed in 1st column </w:t>
-      </w:r>
-    </w:p>
-    <w:p>
-      <w:r>
-        <w:lastRenderedPageBreak/>
         <w:t>11-20 list showed in 2nd column</w:t>
       </w:r>
     </w:p>
@@ -816,6 +1548,7 @@
   <w:style w:type="paragraph" w:default="1" w:styleId="Normal">
     <w:name w:val="Normal"/>
     <w:qFormat/>
+    <w:rsid w:val="00AE6E2A"/>
   </w:style>
   <w:style w:type="character" w:default="1" w:styleId="DefaultParagraphFont">
     <w:name w:val="Default Paragraph Font"/>

</xml_diff>